<commit_message>
changes in personal site-map
</commit_message>
<xml_diff>
--- a/Documents/personal-content.docx
+++ b/Documents/personal-content.docx
@@ -634,14 +634,13 @@
       </w:r>
     </w:p>
     <w:p/>
-    <w:p/>
-    <w:p/>
-    <w:p>
-      <w:r>
-        <w:rPr>
-          <w:b/>
-          <w:bCs/>
-        </w:rPr>
+    <w:p>
+      <w:r>
+        <w:rPr>
+          <w:b/>
+          <w:bCs/>
+        </w:rPr>
+        <w:lastRenderedPageBreak/>
         <w:t>Inspiring Music</w:t>
       </w:r>
       <w:r>
@@ -671,6 +670,30 @@
     <w:p>
       <w:r>
         <w:t>Sometimes we just want to lay our backs and listen to good music to inspire us—selecting good music influences our thoughts and emotions. Music can make or break our mood. Messages from the lyrics of the music we listen to are also important. This resource will help you learn and be inspired by listening to praise and worship songs.</w:t>
+      </w:r>
+    </w:p>
+    <w:p/>
+    <w:p/>
+    <w:p>
+      <w:r>
+        <w:t>Contact Me</w:t>
+      </w:r>
+    </w:p>
+    <w:p/>
+    <w:p>
+      <w:r>
+        <w:t xml:space="preserve">If you want to know more from me or just want someone to listen, you can book an appointment from my calendar link below. Please note that this service is free, and time slots will only be limited. You can always email me if you have questions or want to share something with me. You can email me at </w:t>
+      </w:r>
+      <w:hyperlink r:id="rId7" w:history="1">
+        <w:r>
+          <w:rPr>
+            <w:rStyle w:val="Hyperlink"/>
+          </w:rPr>
+          <w:t>leo.a.mosquera@gmail.com</w:t>
+        </w:r>
+      </w:hyperlink>
+      <w:r>
+        <w:t>. I will do what I can to respond immediately. You can also contact or follow me on my social media accounts on this site.</w:t>
       </w:r>
       <w:r>
         <w:rPr>

</xml_diff>